<commit_message>
Adding code for version control.
</commit_message>
<xml_diff>
--- a/Count-Min Sketch.docx
+++ b/Count-Min Sketch.docx
@@ -277,7 +277,21 @@
               <w:rPr>
                 <w:sz w:val="24"/>
               </w:rPr>
-              <w:t>Dr. Subrahmanyam K</w:t>
+              <w:t xml:space="preserve">Dr. </w:t>
+            </w:r>
+            <w:proofErr w:type="spellStart"/>
+            <w:r>
+              <w:rPr>
+                <w:sz w:val="24"/>
+              </w:rPr>
+              <w:t>Subrahmanyam</w:t>
+            </w:r>
+            <w:proofErr w:type="spellEnd"/>
+            <w:r>
+              <w:rPr>
+                <w:sz w:val="24"/>
+              </w:rPr>
+              <w:t xml:space="preserve"> K</w:t>
             </w:r>
           </w:p>
         </w:tc>
@@ -749,7 +763,21 @@
         <w:rPr>
           <w:sz w:val="24"/>
         </w:rPr>
-        <w:t xml:space="preserve"> values provided by the user. Each entry in initialised to zero. The number of rows in the array correspond to the number of hash function that we use and the number of column in the number of buckets to which each item is hashed into. It is also possible that the user might specify the width and depth and the algorithm provides a </w:t>
+        <w:t xml:space="preserve"> values provided by the user. Each entry in initialised to zero. The number of rows in the array correspond to the number of hash function that we use and the number of column in the number of b</w:t>
+      </w:r>
+      <w:proofErr w:type="spellStart"/>
+      <w:r>
+        <w:rPr>
+          <w:sz w:val="24"/>
+        </w:rPr>
+        <w:t>uckets</w:t>
+      </w:r>
+      <w:proofErr w:type="spellEnd"/>
+      <w:r>
+        <w:rPr>
+          <w:sz w:val="24"/>
+        </w:rPr>
+        <w:t xml:space="preserve"> to which each item is hashed into. It is also possible that the user might specify the width and depth and the algorithm provides a </w:t>
       </w:r>
       <w:r>
         <w:rPr>
@@ -1597,21 +1625,7 @@
               <w:rFonts w:ascii="Cambria Math" w:hAnsi="Cambria Math"/>
               <w:sz w:val="24"/>
             </w:rPr>
-            <m:t xml:space="preserve">, </m:t>
-          </m:r>
-          <m:r>
-            <w:rPr>
-              <w:rFonts w:ascii="Cambria Math" w:hAnsi="Cambria Math"/>
-              <w:sz w:val="24"/>
-            </w:rPr>
-            <m:t>f</m:t>
-          </m:r>
-          <m:r>
-            <w:rPr>
-              <w:rFonts w:ascii="Cambria Math" w:hAnsi="Cambria Math"/>
-              <w:sz w:val="24"/>
-            </w:rPr>
-            <m:t>+c}</m:t>
+            <m:t>, f+c}</m:t>
           </m:r>
         </m:oMath>
       </m:oMathPara>
@@ -1650,7 +1664,23 @@
           <w:rFonts w:eastAsiaTheme="minorEastAsia"/>
           <w:sz w:val="24"/>
         </w:rPr>
-        <w:t xml:space="preserve"> values, we update a counter only if it is necessary. This will reduce overestimation and limit the size of each of the buckets.</w:t>
+        <w:t xml:space="preserve"> values, we update a counter only if it is necessary. This will reduce overestimation and limit the s</w:t>
+      </w:r>
+      <w:proofErr w:type="spellStart"/>
+      <w:r>
+        <w:rPr>
+          <w:rFonts w:eastAsiaTheme="minorEastAsia"/>
+          <w:sz w:val="24"/>
+        </w:rPr>
+        <w:t>ize</w:t>
+      </w:r>
+      <w:proofErr w:type="spellEnd"/>
+      <w:r>
+        <w:rPr>
+          <w:rFonts w:eastAsiaTheme="minorEastAsia"/>
+          <w:sz w:val="24"/>
+        </w:rPr>
+        <w:t xml:space="preserve"> of each of the buckets.</w:t>
       </w:r>
       <w:r>
         <w:rPr>
@@ -1688,11 +1718,13 @@
         <w:ind w:firstLine="720"/>
         <w:rPr>
           <w:sz w:val="24"/>
-        </w:rPr>
-      </w:pPr>
-      <w:r>
-        <w:rPr>
-          <w:sz w:val="24"/>
+          <w:szCs w:val="24"/>
+        </w:rPr>
+      </w:pPr>
+      <w:r>
+        <w:rPr>
+          <w:sz w:val="24"/>
+          <w:szCs w:val="24"/>
         </w:rPr>
         <w:t xml:space="preserve">We implemented a Count-Min Sketch which can support both numeric and string streams. The implementation is based on the paper </w:t>
       </w:r>
@@ -1700,20 +1732,15 @@
         <w:rPr>
           <w:i/>
           <w:sz w:val="24"/>
-        </w:rPr>
-        <w:t>Approximating Data with the Count-Min Data Structure</w:t>
+          <w:szCs w:val="24"/>
+        </w:rPr>
+        <w:t xml:space="preserve">Approximating Data with the Count-Min Data Structure </w:t>
       </w:r>
       <w:r>
         <w:rPr>
           <w:i/>
           <w:sz w:val="24"/>
-        </w:rPr>
-        <w:t xml:space="preserve"> </w:t>
-      </w:r>
-      <w:r>
-        <w:rPr>
-          <w:i/>
-          <w:sz w:val="24"/>
+          <w:szCs w:val="24"/>
           <w:vertAlign w:val="superscript"/>
         </w:rPr>
         <w:t>[2]</w:t>
@@ -1721,6 +1748,7 @@
       <w:r>
         <w:rPr>
           <w:sz w:val="24"/>
+          <w:szCs w:val="24"/>
         </w:rPr>
         <w:t xml:space="preserve">. The source code is available at - </w:t>
       </w:r>
@@ -1729,10 +1757,18 @@
           <w:rPr>
             <w:rStyle w:val="Hyperlink"/>
             <w:sz w:val="24"/>
+            <w:szCs w:val="24"/>
           </w:rPr>
-          <w:t>http://gitub/</w:t>
+          <w:t>https://github.com/cs17resch01003/pubnub_countmin</w:t>
         </w:r>
       </w:hyperlink>
+      <w:r>
+        <w:rPr>
+          <w:sz w:val="24"/>
+          <w:szCs w:val="24"/>
+        </w:rPr>
+        <w:t>.</w:t>
+      </w:r>
     </w:p>
     <w:p>
       <w:pPr>
@@ -1824,7 +1860,21 @@
         <w:rPr>
           <w:sz w:val="24"/>
         </w:rPr>
-        <w:t>The counters implement the ICounter interface and we have three different counters -</w:t>
+        <w:t xml:space="preserve">The counters implement the </w:t>
+      </w:r>
+      <w:proofErr w:type="spellStart"/>
+      <w:r>
+        <w:rPr>
+          <w:sz w:val="24"/>
+        </w:rPr>
+        <w:t>ICounter</w:t>
+      </w:r>
+      <w:proofErr w:type="spellEnd"/>
+      <w:r>
+        <w:rPr>
+          <w:sz w:val="24"/>
+        </w:rPr>
+        <w:t xml:space="preserve"> interface and we have three different counters -</w:t>
       </w:r>
     </w:p>
     <w:p>
@@ -1856,11 +1906,19 @@
           <w:sz w:val="24"/>
         </w:rPr>
       </w:pPr>
-      <w:r>
-        <w:rPr>
-          <w:sz w:val="24"/>
-        </w:rPr>
-        <w:t>CountMin - The counter which implements the Count-Min Sketch</w:t>
+      <w:proofErr w:type="spellStart"/>
+      <w:r>
+        <w:rPr>
+          <w:sz w:val="24"/>
+        </w:rPr>
+        <w:t>CountMin</w:t>
+      </w:r>
+      <w:proofErr w:type="spellEnd"/>
+      <w:r>
+        <w:rPr>
+          <w:sz w:val="24"/>
+        </w:rPr>
+        <w:t xml:space="preserve"> - The counter which implements the Count-Min Sketch</w:t>
       </w:r>
     </w:p>
     <w:p>
@@ -1874,24 +1932,40 @@
           <w:sz w:val="24"/>
         </w:rPr>
       </w:pPr>
-      <w:r>
-        <w:rPr>
-          <w:sz w:val="24"/>
-        </w:rPr>
-        <w:t>ConservativeCountMin - The counter which implements the Conservative Count-Min Sketch</w:t>
-      </w:r>
-    </w:p>
-    <w:p>
-      <w:pPr>
-        <w:rPr>
-          <w:sz w:val="24"/>
-        </w:rPr>
-      </w:pPr>
-      <w:r>
-        <w:rPr>
-          <w:sz w:val="24"/>
-        </w:rPr>
-        <w:t>MurmurHash is a standard algorithm which is used to has</w:t>
+      <w:proofErr w:type="spellStart"/>
+      <w:r>
+        <w:rPr>
+          <w:sz w:val="24"/>
+        </w:rPr>
+        <w:t>ConservativeCountMin</w:t>
+      </w:r>
+      <w:proofErr w:type="spellEnd"/>
+      <w:r>
+        <w:rPr>
+          <w:sz w:val="24"/>
+        </w:rPr>
+        <w:t xml:space="preserve"> - The counter which implements the Conservative Count-Min Sketch</w:t>
+      </w:r>
+    </w:p>
+    <w:p>
+      <w:pPr>
+        <w:rPr>
+          <w:sz w:val="24"/>
+        </w:rPr>
+      </w:pPr>
+      <w:proofErr w:type="spellStart"/>
+      <w:r>
+        <w:rPr>
+          <w:sz w:val="24"/>
+        </w:rPr>
+        <w:t>MurmurHash</w:t>
+      </w:r>
+      <w:proofErr w:type="spellEnd"/>
+      <w:r>
+        <w:rPr>
+          <w:sz w:val="24"/>
+        </w:rPr>
+        <w:t xml:space="preserve"> is a standard algorithm which is used to has</w:t>
       </w:r>
       <w:r>
         <w:rPr>
@@ -1984,7 +2058,21 @@
         <w:rPr>
           <w:sz w:val="24"/>
         </w:rPr>
-        <w:t>All the streams implement the IStream interface and there is a standard abstract class PubNub which all implementations</w:t>
+        <w:t xml:space="preserve">All the streams implement the </w:t>
+      </w:r>
+      <w:proofErr w:type="spellStart"/>
+      <w:r>
+        <w:rPr>
+          <w:sz w:val="24"/>
+        </w:rPr>
+        <w:t>IStream</w:t>
+      </w:r>
+      <w:proofErr w:type="spellEnd"/>
+      <w:r>
+        <w:rPr>
+          <w:sz w:val="24"/>
+        </w:rPr>
+        <w:t xml:space="preserve"> interface and there is a standard abstract class PubNub which all implementations</w:t>
       </w:r>
       <w:r>
         <w:rPr>
@@ -2010,11 +2098,19 @@
           <w:sz w:val="24"/>
         </w:rPr>
       </w:pPr>
-      <w:r>
-        <w:rPr>
-          <w:sz w:val="24"/>
-        </w:rPr>
-        <w:t>NumericStream - A stream which generates random numbers with a given limit</w:t>
+      <w:proofErr w:type="spellStart"/>
+      <w:r>
+        <w:rPr>
+          <w:sz w:val="24"/>
+        </w:rPr>
+        <w:t>NumericStream</w:t>
+      </w:r>
+      <w:proofErr w:type="spellEnd"/>
+      <w:r>
+        <w:rPr>
+          <w:sz w:val="24"/>
+        </w:rPr>
+        <w:t xml:space="preserve"> - A stream which generates random numbers with a given limit</w:t>
       </w:r>
     </w:p>
     <w:p>
@@ -2028,11 +2124,19 @@
           <w:sz w:val="24"/>
         </w:rPr>
       </w:pPr>
-      <w:r>
-        <w:rPr>
-          <w:sz w:val="24"/>
-        </w:rPr>
-        <w:t xml:space="preserve">StockPubNub - A publicly available stream which constantly sends the price movements of various commodities </w:t>
+      <w:proofErr w:type="spellStart"/>
+      <w:r>
+        <w:rPr>
+          <w:sz w:val="24"/>
+        </w:rPr>
+        <w:t>StockPubNub</w:t>
+      </w:r>
+      <w:proofErr w:type="spellEnd"/>
+      <w:r>
+        <w:rPr>
+          <w:sz w:val="24"/>
+        </w:rPr>
+        <w:t xml:space="preserve"> - A publicly available stream which constantly sends the price movements of various commodities </w:t>
       </w:r>
     </w:p>
     <w:p>
@@ -2159,7 +2263,23 @@
           <w:rFonts w:eastAsiaTheme="minorEastAsia"/>
           <w:sz w:val="24"/>
         </w:rPr>
-        <w:t>. All experiment was done on the numeric stream with at-least 5 million items coming through the stream and the number of distinct elements which the stream was formed was varied through the experiments. Here are the values that were considered for the depth, width and distinct elements -</w:t>
+        <w:t>. All experiment was done on the numeric stream with at-least 5 million items coming through the stream and the nu</w:t>
+      </w:r>
+      <w:proofErr w:type="spellStart"/>
+      <w:r>
+        <w:rPr>
+          <w:rFonts w:eastAsiaTheme="minorEastAsia"/>
+          <w:sz w:val="24"/>
+        </w:rPr>
+        <w:t>mber</w:t>
+      </w:r>
+      <w:proofErr w:type="spellEnd"/>
+      <w:r>
+        <w:rPr>
+          <w:rFonts w:eastAsiaTheme="minorEastAsia"/>
+          <w:sz w:val="24"/>
+        </w:rPr>
+        <w:t xml:space="preserve"> of distinct elements which the stream was formed was varied through the experiments. Here are the values that were considered for the depth, width and distinct elements -</w:t>
       </w:r>
     </w:p>
     <w:p>
@@ -2314,6 +2434,16 @@
         </w:rPr>
         <w:t xml:space="preserve">The complete set of results has 360 different experiments: </w:t>
       </w:r>
+      <w:hyperlink r:id="rId11" w:history="1">
+        <w:r>
+          <w:rPr>
+            <w:rStyle w:val="Hyperlink"/>
+            <w:rFonts w:eastAsiaTheme="minorEastAsia"/>
+            <w:sz w:val="24"/>
+          </w:rPr>
+          <w:t>Experimental Results.xls</w:t>
+        </w:r>
+      </w:hyperlink>
     </w:p>
     <w:p>
       <w:pPr>
@@ -2442,8 +2572,6 @@
         </w:rPr>
         <w:t xml:space="preserve"> are significantly impacted with the number of hash functions and the width of each of them. We noticed that increasing the hash functions from 1 to 2 increases the confidence from 0.5 to 0.75 and from 2 to 3 brings it to about 0.968. For all practical purposes at-least 3 hash functions would be required for a proper working of the algorithm.</w:t>
       </w:r>
-      <w:bookmarkStart w:id="1" w:name="_GoBack"/>
-      <w:bookmarkEnd w:id="1"/>
     </w:p>
     <w:p>
       <w:pPr>
@@ -2511,7 +2639,35 @@
         <w:rPr>
           <w:sz w:val="24"/>
         </w:rPr>
-        <w:t>Graham Cormode, Amit Goyal, Hal Daume III</w:t>
+        <w:t xml:space="preserve">Graham </w:t>
+      </w:r>
+      <w:proofErr w:type="spellStart"/>
+      <w:r>
+        <w:rPr>
+          <w:sz w:val="24"/>
+        </w:rPr>
+        <w:t>Cormode</w:t>
+      </w:r>
+      <w:proofErr w:type="spellEnd"/>
+      <w:r>
+        <w:rPr>
+          <w:sz w:val="24"/>
+        </w:rPr>
+        <w:t xml:space="preserve">, Amit Goyal, Hal </w:t>
+      </w:r>
+      <w:proofErr w:type="spellStart"/>
+      <w:r>
+        <w:rPr>
+          <w:sz w:val="24"/>
+        </w:rPr>
+        <w:t>Daume</w:t>
+      </w:r>
+      <w:proofErr w:type="spellEnd"/>
+      <w:r>
+        <w:rPr>
+          <w:sz w:val="24"/>
+        </w:rPr>
+        <w:t xml:space="preserve"> III</w:t>
       </w:r>
       <w:r>
         <w:rPr>
@@ -2554,8 +2710,30 @@
         <w:rPr>
           <w:sz w:val="24"/>
         </w:rPr>
-        <w:t>Graham Cormode and S. Muthukrishnan</w:t>
-      </w:r>
+        <w:t xml:space="preserve">Graham </w:t>
+      </w:r>
+      <w:proofErr w:type="spellStart"/>
+      <w:r>
+        <w:rPr>
+          <w:sz w:val="24"/>
+        </w:rPr>
+        <w:t>Cormode</w:t>
+      </w:r>
+      <w:proofErr w:type="spellEnd"/>
+      <w:r>
+        <w:rPr>
+          <w:sz w:val="24"/>
+        </w:rPr>
+        <w:t xml:space="preserve"> and S. </w:t>
+      </w:r>
+      <w:proofErr w:type="spellStart"/>
+      <w:r>
+        <w:rPr>
+          <w:sz w:val="24"/>
+        </w:rPr>
+        <w:t>Muthukrishnan</w:t>
+      </w:r>
+      <w:proofErr w:type="spellEnd"/>
       <w:r>
         <w:rPr>
           <w:sz w:val="24"/>
@@ -2568,12 +2746,14 @@
         </w:rPr>
         <w:t>IEEE Software, published by the IEEE Computer Society</w:t>
       </w:r>
+      <w:bookmarkStart w:id="1" w:name="_GoBack"/>
+      <w:bookmarkEnd w:id="1"/>
     </w:p>
     <w:sectPr>
-      <w:headerReference w:type="default" r:id="rId11"/>
-      <w:footerReference w:type="default" r:id="rId12"/>
-      <w:headerReference w:type="first" r:id="rId13"/>
-      <w:footerReference w:type="first" r:id="rId14"/>
+      <w:headerReference w:type="default" r:id="rId12"/>
+      <w:footerReference w:type="default" r:id="rId13"/>
+      <w:headerReference w:type="first" r:id="rId14"/>
+      <w:footerReference w:type="first" r:id="rId15"/>
       <w:pgSz w:w="12240" w:h="15840"/>
       <w:pgMar w:top="1440" w:right="1440" w:bottom="1440" w:left="1440" w:header="720" w:footer="720" w:gutter="0"/>
       <w:pgNumType w:start="1"/>

</xml_diff>